<commit_message>
A lot of things, it's been too long since I committed
</commit_message>
<xml_diff>
--- a/SMores/Database/Lab3/Programming Lab 3.docx
+++ b/SMores/Database/Lab3/Programming Lab 3.docx
@@ -115,7 +115,7 @@
               </wp:anchor>
             </w:drawing>
           </mc:Choice>
-          <mc:Fallback xmlns:mv="urn:schemas-microsoft-com:mac:vml" xmlns:mo="http://schemas.microsoft.com/office/mac/office/2008/main">
+          <mc:Fallback xmlns:mo="http://schemas.microsoft.com/office/mac/office/2008/main" xmlns:mv="urn:schemas-microsoft-com:mac:vml">
             <w:pict>
               <v:rect w14:anchorId="68EE45BF" id="Rectangle 1" o:spid="_x0000_s1026" style="position:absolute;margin-left:-5pt;margin-top:17.2pt;width:543.35pt;height:130.75pt;z-index:251659264;visibility:visible;mso-wrap-style:square;mso-width-percent:0;mso-height-percent:0;mso-wrap-distance-left:9pt;mso-wrap-distance-top:0;mso-wrap-distance-right:9pt;mso-wrap-distance-bottom:0;mso-position-horizontal:absolute;mso-position-horizontal-relative:text;mso-position-vertical:absolute;mso-position-vertical-relative:text;mso-width-percent:0;mso-height-percent:0;mso-width-relative:margin;mso-height-relative:margin;v-text-anchor:middle" o:gfxdata="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" filled="f" strokecolor="#1f4d78 [1604]" strokeweight="1pt"/>
             </w:pict>
@@ -177,21 +177,12 @@
           <w:szCs w:val="24"/>
         </w:rPr>
       </w:pPr>
-      <w:proofErr w:type="gramStart"/>
-      <w:r>
-        <w:rPr>
-          <w:sz w:val="24"/>
-          <w:szCs w:val="24"/>
-        </w:rPr>
-        <w:t>ZIPCODES(</w:t>
-      </w:r>
-      <w:proofErr w:type="gramEnd"/>
-      <w:r>
-        <w:rPr>
-          <w:sz w:val="24"/>
-          <w:szCs w:val="24"/>
-        </w:rPr>
-        <w:t>zip, city)</w:t>
+      <w:r>
+        <w:rPr>
+          <w:sz w:val="24"/>
+          <w:szCs w:val="24"/>
+        </w:rPr>
+        <w:t>ZIPCODES(zip, city)</w:t>
       </w:r>
     </w:p>
     <w:p>
@@ -203,7 +194,6 @@
           <w:szCs w:val="24"/>
         </w:rPr>
       </w:pPr>
-      <w:proofErr w:type="gramStart"/>
       <w:r>
         <w:rPr>
           <w:sz w:val="24"/>
@@ -212,7 +202,6 @@
         <w:t>EMPLOYEES(</w:t>
       </w:r>
       <w:proofErr w:type="spellStart"/>
-      <w:proofErr w:type="gramEnd"/>
       <w:r>
         <w:rPr>
           <w:sz w:val="24"/>
@@ -271,7 +260,6 @@
           <w:szCs w:val="24"/>
         </w:rPr>
       </w:pPr>
-      <w:proofErr w:type="gramStart"/>
       <w:r>
         <w:rPr>
           <w:sz w:val="24"/>
@@ -280,7 +268,6 @@
         <w:t>PARTS(</w:t>
       </w:r>
       <w:proofErr w:type="spellStart"/>
-      <w:proofErr w:type="gramEnd"/>
       <w:r>
         <w:rPr>
           <w:sz w:val="24"/>
@@ -365,7 +352,6 @@
           <w:szCs w:val="24"/>
         </w:rPr>
       </w:pPr>
-      <w:proofErr w:type="gramStart"/>
       <w:r>
         <w:rPr>
           <w:sz w:val="24"/>
@@ -374,7 +360,6 @@
         <w:t>CUSTOMERS(</w:t>
       </w:r>
       <w:proofErr w:type="spellStart"/>
-      <w:proofErr w:type="gramEnd"/>
       <w:r>
         <w:rPr>
           <w:sz w:val="24"/>
@@ -417,7 +402,6 @@
           <w:szCs w:val="24"/>
         </w:rPr>
       </w:pPr>
-      <w:proofErr w:type="gramStart"/>
       <w:r>
         <w:rPr>
           <w:sz w:val="24"/>
@@ -425,7 +409,6 @@
         </w:rPr>
         <w:t>ORDERS(</w:t>
       </w:r>
-      <w:proofErr w:type="gramEnd"/>
       <w:r>
         <w:rPr>
           <w:sz w:val="24"/>
@@ -483,7 +466,6 @@
           <w:szCs w:val="24"/>
         </w:rPr>
       </w:pPr>
-      <w:proofErr w:type="gramStart"/>
       <w:r>
         <w:rPr>
           <w:sz w:val="24"/>
@@ -491,7 +473,6 @@
         </w:rPr>
         <w:t>ODETAILS(</w:t>
       </w:r>
-      <w:proofErr w:type="gramEnd"/>
       <w:r>
         <w:rPr>
           <w:sz w:val="24"/>
@@ -535,7 +516,6 @@
           <w:szCs w:val="24"/>
         </w:rPr>
       </w:pPr>
-      <w:proofErr w:type="gramStart"/>
       <w:r>
         <w:rPr>
           <w:rFonts w:hint="eastAsia"/>
@@ -560,7 +540,6 @@
         <w:t>(</w:t>
       </w:r>
       <w:proofErr w:type="spellStart"/>
-      <w:proofErr w:type="gramEnd"/>
       <w:r>
         <w:rPr>
           <w:sz w:val="24"/>
@@ -607,18 +586,9 @@
           <w:sz w:val="24"/>
           <w:szCs w:val="24"/>
         </w:rPr>
-        <w:t>ORDERS_</w:t>
-      </w:r>
-      <w:proofErr w:type="gramStart"/>
-      <w:r>
-        <w:rPr>
-          <w:sz w:val="24"/>
-          <w:szCs w:val="24"/>
-        </w:rPr>
-        <w:t>ERRORS(</w:t>
+        <w:t>ORDERS_ERRORS(</w:t>
       </w:r>
       <w:proofErr w:type="spellStart"/>
-      <w:proofErr w:type="gramEnd"/>
       <w:r>
         <w:rPr>
           <w:sz w:val="24"/>
@@ -1823,16 +1793,8 @@
         <w:rPr>
           <w:rFonts w:hint="eastAsia"/>
         </w:rPr>
-        <w:t>cedure with the following parameters (666,1,</w:t>
-      </w:r>
-      <w:proofErr w:type="gramStart"/>
-      <w:r>
-        <w:rPr>
-          <w:rFonts w:hint="eastAsia"/>
-        </w:rPr>
-        <w:t>3,null</w:t>
-      </w:r>
-      <w:proofErr w:type="gramEnd"/>
+        <w:t>cedure with the following parameters (66,1,3,null</w:t>
+      </w:r>
       <w:r>
         <w:t>,null</w:t>
       </w:r>
@@ -2513,23 +2475,7 @@
           <w:sz w:val="24"/>
           <w:szCs w:val="24"/>
         </w:rPr>
-        <w:t xml:space="preserve">You can use </w:t>
-      </w:r>
-      <w:proofErr w:type="gramStart"/>
-      <w:r>
-        <w:rPr>
-          <w:sz w:val="24"/>
-          <w:szCs w:val="24"/>
-        </w:rPr>
-        <w:t>CONCAT(</w:t>
-      </w:r>
-      <w:proofErr w:type="gramEnd"/>
-      <w:r>
-        <w:rPr>
-          <w:sz w:val="24"/>
-          <w:szCs w:val="24"/>
-        </w:rPr>
-        <w:t>) function for the concatenation</w:t>
+        <w:t>You can use CONCAT() function for the concatenation</w:t>
       </w:r>
       <w:r>
         <w:rPr>
@@ -2566,7 +2512,23 @@
           <w:sz w:val="24"/>
           <w:szCs w:val="24"/>
         </w:rPr>
-        <w:t>ODETIALS</w:t>
+        <w:t>ODET</w:t>
+      </w:r>
+      <w:r>
+        <w:rPr>
+          <w:b/>
+          <w:sz w:val="24"/>
+          <w:szCs w:val="24"/>
+        </w:rPr>
+        <w:t>AI</w:t>
+      </w:r>
+      <w:r>
+        <w:rPr>
+          <w:b/>
+          <w:sz w:val="24"/>
+          <w:szCs w:val="24"/>
+        </w:rPr>
+        <w:t>LS</w:t>
       </w:r>
       <w:r>
         <w:rPr>
@@ -2697,19 +2659,11 @@
       </w:r>
       <w:proofErr w:type="spellStart"/>
       <w:r>
-        <w:t>cancel_</w:t>
-      </w:r>
-      <w:proofErr w:type="gramStart"/>
-      <w:r>
-        <w:t>order</w:t>
+        <w:t>cancel_order</w:t>
       </w:r>
       <w:proofErr w:type="spellEnd"/>
       <w:r>
-        <w:t>(</w:t>
-      </w:r>
-      <w:proofErr w:type="gramEnd"/>
-      <w:r>
-        <w:t>315);</w:t>
+        <w:t>(315);</w:t>
       </w:r>
     </w:p>
     <w:p>
@@ -2740,19 +2694,11 @@
       </w:r>
       <w:proofErr w:type="spellStart"/>
       <w:r>
-        <w:t>cancel_</w:t>
-      </w:r>
-      <w:proofErr w:type="gramStart"/>
-      <w:r>
-        <w:t>order</w:t>
+        <w:t>cancel_order</w:t>
       </w:r>
       <w:proofErr w:type="spellEnd"/>
       <w:r>
-        <w:t>(</w:t>
-      </w:r>
-      <w:proofErr w:type="gramEnd"/>
-      <w:r>
-        <w:t>666);</w:t>
+        <w:t>(666);</w:t>
       </w:r>
     </w:p>
     <w:p>
@@ -2941,7 +2887,12 @@
       </w:r>
       <w:proofErr w:type="spellEnd"/>
       <w:r>
-        <w:t>” shall be invoked directly inside the body of “</w:t>
+        <w:t xml:space="preserve">” shall be invoked directly inside </w:t>
+      </w:r>
+      <w:bookmarkStart w:id="0" w:name="_GoBack"/>
+      <w:bookmarkEnd w:id="0"/>
+      <w:r>
+        <w:t>the body of “</w:t>
       </w:r>
       <w:proofErr w:type="spellStart"/>
       <w:r>
@@ -3109,8 +3060,6 @@
       <w:r>
         <w:t>” procedure</w:t>
       </w:r>
-      <w:bookmarkStart w:id="0" w:name="_GoBack"/>
-      <w:bookmarkEnd w:id="0"/>
     </w:p>
     <w:sectPr>
       <w:pgSz w:w="12240" w:h="15840"/>

</xml_diff>